<commit_message>
Modify unit diagram figure
</commit_message>
<xml_diff>
--- a/documents/design_specification/詳細設計書.docx
+++ b/documents/design_specification/詳細設計書.docx
@@ -3188,10 +3188,10 @@
           <w:noProof/>
         </w:rPr>
         <w:drawing>
-          <wp:inline distT="0" distB="0" distL="0" distR="0" wp14:anchorId="79652C31" wp14:editId="10CB86D6">
-            <wp:extent cx="5604766" cy="6504167"/>
+          <wp:inline distT="0" distB="0" distL="0" distR="0" wp14:anchorId="3D556536" wp14:editId="0FA21596">
+            <wp:extent cx="4822190" cy="6176010"/>
             <wp:effectExtent l="0" t="0" r="0" b="0"/>
-            <wp:docPr id="355486190" name="図 1"/>
+            <wp:docPr id="1312809745" name="図 1"/>
             <wp:cNvGraphicFramePr>
               <a:graphicFrameLocks xmlns:a="http://schemas.openxmlformats.org/drawingml/2006/main" noChangeAspect="1"/>
             </wp:cNvGraphicFramePr>
@@ -3220,7 +3220,7 @@
                   <pic:spPr bwMode="auto">
                     <a:xfrm>
                       <a:off x="0" y="0"/>
-                      <a:ext cx="5611441" cy="6511913"/>
+                      <a:ext cx="4822190" cy="6176010"/>
                     </a:xfrm>
                     <a:prstGeom prst="rect">
                       <a:avLst/>

</xml_diff>

<commit_message>
Add number of step
</commit_message>
<xml_diff>
--- a/documents/design_specification/詳細設計書.docx
+++ b/documents/design_specification/詳細設計書.docx
@@ -3205,7 +3205,7 @@
                     </pic:cNvPicPr>
                   </pic:nvPicPr>
                   <pic:blipFill>
-                    <a:blip r:embed="rId7" cstate="print">
+                    <a:blip r:embed="rId8" cstate="print">
                       <a:extLst>
                         <a:ext uri="{28A0092B-C50C-407E-A947-70E740481C1C}">
                           <a14:useLocalDpi xmlns:a14="http://schemas.microsoft.com/office/drawing/2010/main" val="0"/>
@@ -6390,7 +6390,7 @@
     <w:p>
       <w:pPr>
         <w:sectPr>
-          <w:footerReference w:type="default" r:id="rId8"/>
+          <w:footerReference w:type="default" r:id="rId9"/>
           <w:pgSz w:w="11906" w:h="16838" w:code="9"/>
           <w:pgMar w:top="1134" w:right="1134" w:bottom="1418" w:left="1701" w:header="720" w:footer="720" w:gutter="0"/>
           <w:pgNumType w:start="1"/>
@@ -6670,7 +6670,7 @@
       </w:pPr>
     </w:p>
     <w:sectPr>
-      <w:footerReference w:type="default" r:id="rId9"/>
+      <w:footerReference w:type="default" r:id="rId10"/>
       <w:pgSz w:w="11906" w:h="16838" w:code="9"/>
       <w:pgMar w:top="1134" w:right="1134" w:bottom="1418" w:left="1701" w:header="720" w:footer="720" w:gutter="0"/>
       <w:pgNumType w:start="1"/>
@@ -9029,4 +9029,16 @@
   <a:objectDefaults/>
   <a:extraClrSchemeLst/>
 </a:theme>
+</file>
+
+<file path=customXml/item1.xml><?xml version="1.0" encoding="utf-8"?>
+<b:Sources xmlns:b="http://schemas.openxmlformats.org/officeDocument/2006/bibliography" xmlns="http://schemas.openxmlformats.org/officeDocument/2006/bibliography" SelectedStyle="\APASixthEditionOfficeOnline.xsl" StyleName="APA" Version="6"/>
+</file>
+
+<file path=customXml/itemProps1.xml><?xml version="1.0" encoding="utf-8"?>
+<ds:datastoreItem xmlns:ds="http://schemas.openxmlformats.org/officeDocument/2006/customXml" ds:itemID="{0D49C9BE-0E26-4C00-A0D8-17E5A5F49CD0}">
+  <ds:schemaRefs>
+    <ds:schemaRef ds:uri="http://schemas.openxmlformats.org/officeDocument/2006/bibliography"/>
+  </ds:schemaRefs>
+</ds:datastoreItem>
 </file>
</xml_diff>